<commit_message>
mudanca finais dos testes
</commit_message>
<xml_diff>
--- a/Caso de Teste Unitario Iteracao 1.docx
+++ b/Caso de Teste Unitario Iteracao 1.docx
@@ -464,15 +464,7 @@
                 <w:szCs w:val="28"/>
                 <w:lang w:val="pt-BR"/>
               </w:rPr>
-              <w:t>Jogador</w:t>
-            </w:r>
-            <w:r>
-              <w:rPr>
-                <w:sz w:val="28"/>
-                <w:szCs w:val="28"/>
-                <w:lang w:val="pt-BR"/>
-              </w:rPr>
-              <w:t>()</w:t>
+              <w:t>Jogador()</w:t>
             </w:r>
             <w:r>
               <w:rPr>
@@ -673,6 +665,24 @@
               <w:t>Imprimi todos os dados correspondentes do jogador em questão incluindo nome, cor, objetivo, exércitos da rodada, territórios e seus exércitos.</w:t>
             </w:r>
           </w:p>
+          <w:p>
+            <w:pPr>
+              <w:pStyle w:val="PargrafodaLista"/>
+              <w:numPr>
+                <w:ilvl w:val="0"/>
+                <w:numId w:val="8"/>
+              </w:numPr>
+              <w:rPr>
+                <w:lang w:val="pt-BR"/>
+              </w:rPr>
+            </w:pPr>
+            <w:r>
+              <w:rPr>
+                <w:lang w:val="pt-BR"/>
+              </w:rPr>
+              <w:t>Botar todos os exércitos que esse jogador tem na rodada em seu primeiro território.</w:t>
+            </w:r>
+          </w:p>
         </w:tc>
       </w:tr>
       <w:tr>
@@ -724,7 +734,14 @@
               <w:rPr>
                 <w:lang w:val="pt-BR"/>
               </w:rPr>
-              <w:t xml:space="preserve"> de todos os dados correspondentes do jogador em questão incluindo nome, cor, objetivo, exércitos da rodada, territórios e seus exércitos.</w:t>
+              <w:t xml:space="preserve"> de todos os dados correspondentes do jogador em questão incluindo nome, cor, objetivo, exércitos da rodada, territórios e seus </w:t>
+            </w:r>
+            <w:r>
+              <w:rPr>
+                <w:lang w:val="pt-BR"/>
+              </w:rPr>
+              <w:lastRenderedPageBreak/>
+              <w:t>exércitos.</w:t>
             </w:r>
           </w:p>
         </w:tc>
@@ -1461,6 +1478,7 @@
                 <w:szCs w:val="28"/>
                 <w:lang w:val="pt-BR"/>
               </w:rPr>
+              <w:lastRenderedPageBreak/>
               <w:t>CT005</w:t>
             </w:r>
             <w:r>
@@ -1478,15 +1496,7 @@
                 <w:szCs w:val="28"/>
                 <w:lang w:val="pt-BR"/>
               </w:rPr>
-              <w:t>TESTE_</w:t>
-            </w:r>
-            <w:r>
-              <w:rPr>
-                <w:sz w:val="28"/>
-                <w:szCs w:val="28"/>
-                <w:lang w:val="pt-BR"/>
-              </w:rPr>
-              <w:t>imprimeFronteira</w:t>
+              <w:t>TESTE_imprimeFronteira</w:t>
             </w:r>
             <w:proofErr w:type="spellEnd"/>
             <w:r>
@@ -1538,7 +1548,6 @@
               <w:rPr>
                 <w:lang w:val="pt-BR"/>
               </w:rPr>
-              <w:lastRenderedPageBreak/>
               <w:t>Objetivos do Teste:</w:t>
             </w:r>
           </w:p>
@@ -1793,14 +1802,7 @@
                 <w:sz w:val="28"/>
                 <w:szCs w:val="28"/>
               </w:rPr>
-              <w:t>TESTE_imprime</w:t>
-            </w:r>
-            <w:r>
-              <w:rPr>
-                <w:sz w:val="28"/>
-                <w:szCs w:val="28"/>
-              </w:rPr>
-              <w:t>Board</w:t>
+              <w:t>TESTE_imprimeBoard</w:t>
             </w:r>
             <w:proofErr w:type="spellEnd"/>
             <w:r>
@@ -2168,15 +2170,7 @@
                 <w:szCs w:val="28"/>
                 <w:lang w:val="pt-BR"/>
               </w:rPr>
-              <w:t>TESTE_imprime</w:t>
-            </w:r>
-            <w:r>
-              <w:rPr>
-                <w:sz w:val="28"/>
-                <w:szCs w:val="28"/>
-                <w:lang w:val="pt-BR"/>
-              </w:rPr>
-              <w:t>Baralho</w:t>
+              <w:t>TESTE_imprimeBaralho</w:t>
             </w:r>
             <w:proofErr w:type="spellEnd"/>
             <w:r>
@@ -2228,6 +2222,7 @@
               <w:rPr>
                 <w:lang w:val="pt-BR"/>
               </w:rPr>
+              <w:lastRenderedPageBreak/>
               <w:t>Objetivos do Teste:</w:t>
             </w:r>
           </w:p>
@@ -2271,7 +2266,6 @@
               <w:rPr>
                 <w:lang w:val="pt-BR"/>
               </w:rPr>
-              <w:lastRenderedPageBreak/>
               <w:t>Pré-condições:</w:t>
             </w:r>
           </w:p>
@@ -2431,6 +2425,732 @@
                 <w:lang w:val="pt-BR"/>
               </w:rPr>
               <w:t>Impressão do território e sua forma para cada carta do baralho de territórios.</w:t>
+            </w:r>
+          </w:p>
+        </w:tc>
+      </w:tr>
+      <w:tr>
+        <w:trPr>
+          <w:trHeight w:val="567"/>
+        </w:trPr>
+        <w:tc>
+          <w:tcPr>
+            <w:tcW w:w="9782" w:type="dxa"/>
+            <w:gridSpan w:val="2"/>
+            <w:shd w:val="clear" w:color="auto" w:fill="BFBFBF" w:themeFill="background1" w:themeFillShade="BF"/>
+            <w:vAlign w:val="center"/>
+          </w:tcPr>
+          <w:p>
+            <w:pPr>
+              <w:rPr>
+                <w:sz w:val="28"/>
+                <w:szCs w:val="28"/>
+                <w:lang w:val="pt-BR"/>
+              </w:rPr>
+            </w:pPr>
+            <w:r>
+              <w:rPr>
+                <w:sz w:val="28"/>
+                <w:szCs w:val="28"/>
+                <w:lang w:val="pt-BR"/>
+              </w:rPr>
+              <w:t>CT008</w:t>
+            </w:r>
+            <w:r>
+              <w:rPr>
+                <w:sz w:val="28"/>
+                <w:szCs w:val="28"/>
+                <w:lang w:val="pt-BR"/>
+              </w:rPr>
+              <w:t xml:space="preserve"> – </w:t>
+            </w:r>
+            <w:proofErr w:type="spellStart"/>
+            <w:r>
+              <w:rPr>
+                <w:sz w:val="28"/>
+                <w:szCs w:val="28"/>
+                <w:lang w:val="pt-BR"/>
+              </w:rPr>
+              <w:t>TESTE_</w:t>
+            </w:r>
+            <w:r>
+              <w:rPr>
+                <w:sz w:val="28"/>
+                <w:szCs w:val="28"/>
+                <w:lang w:val="pt-BR"/>
+              </w:rPr>
+              <w:t>JogadorVez</w:t>
+            </w:r>
+            <w:proofErr w:type="spellEnd"/>
+            <w:r>
+              <w:rPr>
+                <w:sz w:val="28"/>
+                <w:szCs w:val="28"/>
+                <w:lang w:val="pt-BR"/>
+              </w:rPr>
+              <w:t>() - Classe Player</w:t>
+            </w:r>
+          </w:p>
+        </w:tc>
+      </w:tr>
+      <w:tr>
+        <w:trPr>
+          <w:trHeight w:val="567"/>
+        </w:trPr>
+        <w:tc>
+          <w:tcPr>
+            <w:tcW w:w="2411" w:type="dxa"/>
+            <w:vAlign w:val="center"/>
+          </w:tcPr>
+          <w:p>
+            <w:pPr>
+              <w:spacing w:before="120" w:after="120"/>
+              <w:rPr>
+                <w:lang w:val="pt-BR"/>
+              </w:rPr>
+            </w:pPr>
+            <w:r>
+              <w:rPr>
+                <w:lang w:val="pt-BR"/>
+              </w:rPr>
+              <w:t>Objetivos do Teste:</w:t>
+            </w:r>
+          </w:p>
+        </w:tc>
+        <w:tc>
+          <w:tcPr>
+            <w:tcW w:w="7371" w:type="dxa"/>
+            <w:vAlign w:val="center"/>
+          </w:tcPr>
+          <w:p>
+            <w:pPr>
+              <w:rPr>
+                <w:lang w:val="pt-BR"/>
+              </w:rPr>
+            </w:pPr>
+            <w:r>
+              <w:rPr>
+                <w:lang w:val="pt-BR"/>
+              </w:rPr>
+              <w:t xml:space="preserve">Verificar se um </w:t>
+            </w:r>
+            <w:r>
+              <w:rPr>
+                <w:lang w:val="pt-BR"/>
+              </w:rPr>
+              <w:t>jogador é criado corretamente validando dados como o numero de exércitos que aquele jogador tem na rodada, e imprimindo todos seus territórios incluindo o numero de exércitos presente neles.</w:t>
+            </w:r>
+          </w:p>
+        </w:tc>
+      </w:tr>
+      <w:tr>
+        <w:trPr>
+          <w:trHeight w:val="567"/>
+        </w:trPr>
+        <w:tc>
+          <w:tcPr>
+            <w:tcW w:w="2411" w:type="dxa"/>
+            <w:vAlign w:val="center"/>
+          </w:tcPr>
+          <w:p>
+            <w:pPr>
+              <w:rPr>
+                <w:lang w:val="pt-BR"/>
+              </w:rPr>
+            </w:pPr>
+            <w:r>
+              <w:rPr>
+                <w:lang w:val="pt-BR"/>
+              </w:rPr>
+              <w:t>Pré-condições:</w:t>
+            </w:r>
+          </w:p>
+        </w:tc>
+        <w:tc>
+          <w:tcPr>
+            <w:tcW w:w="7371" w:type="dxa"/>
+            <w:vAlign w:val="center"/>
+          </w:tcPr>
+          <w:p>
+            <w:pPr>
+              <w:pStyle w:val="PargrafodaLista"/>
+              <w:numPr>
+                <w:ilvl w:val="0"/>
+                <w:numId w:val="26"/>
+              </w:numPr>
+              <w:rPr>
+                <w:lang w:val="pt-BR"/>
+              </w:rPr>
+            </w:pPr>
+            <w:r>
+              <w:rPr>
+                <w:lang w:val="pt-BR"/>
+              </w:rPr>
+              <w:t>Existir um Jogador</w:t>
+            </w:r>
+          </w:p>
+        </w:tc>
+      </w:tr>
+      <w:tr>
+        <w:trPr>
+          <w:trHeight w:val="567"/>
+        </w:trPr>
+        <w:tc>
+          <w:tcPr>
+            <w:tcW w:w="2411" w:type="dxa"/>
+            <w:vAlign w:val="center"/>
+          </w:tcPr>
+          <w:p>
+            <w:pPr>
+              <w:rPr>
+                <w:lang w:val="pt-BR"/>
+              </w:rPr>
+            </w:pPr>
+            <w:r>
+              <w:rPr>
+                <w:lang w:val="pt-BR"/>
+              </w:rPr>
+              <w:t>Parâmetros de entrada:</w:t>
+            </w:r>
+          </w:p>
+        </w:tc>
+        <w:tc>
+          <w:tcPr>
+            <w:tcW w:w="7371" w:type="dxa"/>
+            <w:vAlign w:val="center"/>
+          </w:tcPr>
+          <w:p>
+            <w:pPr>
+              <w:pStyle w:val="PargrafodaLista"/>
+              <w:rPr>
+                <w:lang w:val="pt-BR"/>
+              </w:rPr>
+            </w:pPr>
+          </w:p>
+        </w:tc>
+      </w:tr>
+      <w:tr>
+        <w:trPr>
+          <w:trHeight w:val="567"/>
+        </w:trPr>
+        <w:tc>
+          <w:tcPr>
+            <w:tcW w:w="2411" w:type="dxa"/>
+            <w:vAlign w:val="center"/>
+          </w:tcPr>
+          <w:p>
+            <w:pPr>
+              <w:rPr>
+                <w:lang w:val="pt-BR"/>
+              </w:rPr>
+            </w:pPr>
+            <w:r>
+              <w:rPr>
+                <w:lang w:val="pt-BR"/>
+              </w:rPr>
+              <w:t>Ações:</w:t>
+            </w:r>
+          </w:p>
+        </w:tc>
+        <w:tc>
+          <w:tcPr>
+            <w:tcW w:w="7371" w:type="dxa"/>
+            <w:vAlign w:val="center"/>
+          </w:tcPr>
+          <w:p>
+            <w:pPr>
+              <w:pStyle w:val="PargrafodaLista"/>
+              <w:numPr>
+                <w:ilvl w:val="0"/>
+                <w:numId w:val="27"/>
+              </w:numPr>
+              <w:rPr>
+                <w:lang w:val="pt-BR"/>
+              </w:rPr>
+            </w:pPr>
+            <w:r>
+              <w:rPr>
+                <w:lang w:val="pt-BR"/>
+              </w:rPr>
+              <w:t>Imprimi todos os dados correspondentes do jogador em questão incluindo nome, cor, objetivo, exércitos da rodada, territórios e seus exércitos.</w:t>
+            </w:r>
+          </w:p>
+        </w:tc>
+      </w:tr>
+      <w:tr>
+        <w:trPr>
+          <w:trHeight w:val="567"/>
+        </w:trPr>
+        <w:tc>
+          <w:tcPr>
+            <w:tcW w:w="2411" w:type="dxa"/>
+            <w:vAlign w:val="center"/>
+          </w:tcPr>
+          <w:p>
+            <w:pPr>
+              <w:rPr>
+                <w:lang w:val="pt-BR"/>
+              </w:rPr>
+            </w:pPr>
+            <w:r>
+              <w:rPr>
+                <w:lang w:val="pt-BR"/>
+              </w:rPr>
+              <w:t>Retorno esperado:</w:t>
+            </w:r>
+          </w:p>
+        </w:tc>
+        <w:tc>
+          <w:tcPr>
+            <w:tcW w:w="7371" w:type="dxa"/>
+            <w:vAlign w:val="center"/>
+          </w:tcPr>
+          <w:p>
+            <w:pPr>
+              <w:pStyle w:val="PargrafodaLista"/>
+              <w:numPr>
+                <w:ilvl w:val="0"/>
+                <w:numId w:val="28"/>
+              </w:numPr>
+              <w:rPr>
+                <w:lang w:val="pt-BR"/>
+              </w:rPr>
+            </w:pPr>
+            <w:r>
+              <w:rPr>
+                <w:lang w:val="pt-BR"/>
+              </w:rPr>
+              <w:t>Impressão de todos os dados correspondentes do jogador em questão incluindo nome, cor, objetivo, exércitos da rodada, territórios e seus exércitos.</w:t>
+            </w:r>
+          </w:p>
+        </w:tc>
+      </w:tr>
+      <w:tr>
+        <w:trPr>
+          <w:trHeight w:val="567"/>
+        </w:trPr>
+        <w:tc>
+          <w:tcPr>
+            <w:tcW w:w="9782" w:type="dxa"/>
+            <w:gridSpan w:val="2"/>
+            <w:shd w:val="clear" w:color="auto" w:fill="BFBFBF" w:themeFill="background1" w:themeFillShade="BF"/>
+            <w:vAlign w:val="center"/>
+          </w:tcPr>
+          <w:p>
+            <w:pPr>
+              <w:rPr>
+                <w:sz w:val="28"/>
+                <w:szCs w:val="28"/>
+                <w:lang w:val="pt-BR"/>
+              </w:rPr>
+            </w:pPr>
+            <w:r>
+              <w:rPr>
+                <w:sz w:val="28"/>
+                <w:szCs w:val="28"/>
+                <w:lang w:val="pt-BR"/>
+              </w:rPr>
+              <w:t>CT009</w:t>
+            </w:r>
+            <w:r>
+              <w:rPr>
+                <w:sz w:val="28"/>
+                <w:szCs w:val="28"/>
+                <w:lang w:val="pt-BR"/>
+              </w:rPr>
+              <w:t xml:space="preserve"> – </w:t>
+            </w:r>
+            <w:proofErr w:type="spellStart"/>
+            <w:r>
+              <w:rPr>
+                <w:sz w:val="28"/>
+                <w:szCs w:val="28"/>
+                <w:lang w:val="pt-BR"/>
+              </w:rPr>
+              <w:t>TESTE_</w:t>
+            </w:r>
+            <w:r>
+              <w:rPr>
+                <w:sz w:val="28"/>
+                <w:szCs w:val="28"/>
+                <w:lang w:val="pt-BR"/>
+              </w:rPr>
+              <w:t>Status_Jogadores</w:t>
+            </w:r>
+            <w:proofErr w:type="spellEnd"/>
+            <w:r>
+              <w:rPr>
+                <w:sz w:val="28"/>
+                <w:szCs w:val="28"/>
+                <w:lang w:val="pt-BR"/>
+              </w:rPr>
+              <w:t>() - Classe Player</w:t>
+            </w:r>
+          </w:p>
+        </w:tc>
+      </w:tr>
+      <w:tr>
+        <w:trPr>
+          <w:trHeight w:val="567"/>
+        </w:trPr>
+        <w:tc>
+          <w:tcPr>
+            <w:tcW w:w="2411" w:type="dxa"/>
+            <w:vAlign w:val="center"/>
+          </w:tcPr>
+          <w:p>
+            <w:pPr>
+              <w:spacing w:before="120" w:after="120"/>
+              <w:rPr>
+                <w:lang w:val="pt-BR"/>
+              </w:rPr>
+            </w:pPr>
+            <w:r>
+              <w:rPr>
+                <w:lang w:val="pt-BR"/>
+              </w:rPr>
+              <w:t>Objetivos do Teste:</w:t>
+            </w:r>
+          </w:p>
+        </w:tc>
+        <w:tc>
+          <w:tcPr>
+            <w:tcW w:w="7371" w:type="dxa"/>
+            <w:vAlign w:val="center"/>
+          </w:tcPr>
+          <w:p>
+            <w:pPr>
+              <w:rPr>
+                <w:lang w:val="pt-BR"/>
+              </w:rPr>
+            </w:pPr>
+            <w:r>
+              <w:rPr>
+                <w:lang w:val="pt-BR"/>
+              </w:rPr>
+              <w:t xml:space="preserve">Verificar </w:t>
+            </w:r>
+            <w:r>
+              <w:rPr>
+                <w:lang w:val="pt-BR"/>
+              </w:rPr>
+              <w:t>para todos os jogadores se eles foram criados</w:t>
+            </w:r>
+            <w:r>
+              <w:rPr>
+                <w:lang w:val="pt-BR"/>
+              </w:rPr>
+              <w:t xml:space="preserve"> corretamente validando dados como o </w:t>
+            </w:r>
+            <w:r>
+              <w:rPr>
+                <w:lang w:val="pt-BR"/>
+              </w:rPr>
+              <w:t>nome, cor, objetivo, numero de territórios</w:t>
+            </w:r>
+            <w:r>
+              <w:rPr>
+                <w:lang w:val="pt-BR"/>
+              </w:rPr>
+              <w:t xml:space="preserve">, e imprimindo </w:t>
+            </w:r>
+            <w:r>
+              <w:rPr>
+                <w:lang w:val="pt-BR"/>
+              </w:rPr>
+              <w:t xml:space="preserve">o nome </w:t>
+            </w:r>
+            <w:r>
+              <w:rPr>
+                <w:lang w:val="pt-BR"/>
+              </w:rPr>
+              <w:lastRenderedPageBreak/>
+              <w:t>do jogador da vez.</w:t>
+            </w:r>
+          </w:p>
+        </w:tc>
+      </w:tr>
+      <w:tr>
+        <w:trPr>
+          <w:trHeight w:val="567"/>
+        </w:trPr>
+        <w:tc>
+          <w:tcPr>
+            <w:tcW w:w="2411" w:type="dxa"/>
+            <w:vAlign w:val="center"/>
+          </w:tcPr>
+          <w:p>
+            <w:pPr>
+              <w:rPr>
+                <w:lang w:val="pt-BR"/>
+              </w:rPr>
+            </w:pPr>
+            <w:r>
+              <w:rPr>
+                <w:lang w:val="pt-BR"/>
+              </w:rPr>
+              <w:lastRenderedPageBreak/>
+              <w:t>Pré-condições:</w:t>
+            </w:r>
+          </w:p>
+        </w:tc>
+        <w:tc>
+          <w:tcPr>
+            <w:tcW w:w="7371" w:type="dxa"/>
+            <w:vAlign w:val="center"/>
+          </w:tcPr>
+          <w:p>
+            <w:pPr>
+              <w:pStyle w:val="PargrafodaLista"/>
+              <w:numPr>
+                <w:ilvl w:val="0"/>
+                <w:numId w:val="29"/>
+              </w:numPr>
+              <w:rPr>
+                <w:lang w:val="pt-BR"/>
+              </w:rPr>
+            </w:pPr>
+            <w:r>
+              <w:rPr>
+                <w:lang w:val="pt-BR"/>
+              </w:rPr>
+              <w:t xml:space="preserve">Existir </w:t>
+            </w:r>
+            <w:r>
+              <w:rPr>
+                <w:lang w:val="pt-BR"/>
+              </w:rPr>
+              <w:t>a lista definida de jogadores.</w:t>
+            </w:r>
+          </w:p>
+        </w:tc>
+      </w:tr>
+      <w:tr>
+        <w:trPr>
+          <w:trHeight w:val="567"/>
+        </w:trPr>
+        <w:tc>
+          <w:tcPr>
+            <w:tcW w:w="2411" w:type="dxa"/>
+            <w:vAlign w:val="center"/>
+          </w:tcPr>
+          <w:p>
+            <w:pPr>
+              <w:rPr>
+                <w:lang w:val="pt-BR"/>
+              </w:rPr>
+            </w:pPr>
+            <w:r>
+              <w:rPr>
+                <w:lang w:val="pt-BR"/>
+              </w:rPr>
+              <w:t>Parâmetros de entrada:</w:t>
+            </w:r>
+          </w:p>
+        </w:tc>
+        <w:tc>
+          <w:tcPr>
+            <w:tcW w:w="7371" w:type="dxa"/>
+            <w:vAlign w:val="center"/>
+          </w:tcPr>
+          <w:p>
+            <w:pPr>
+              <w:pStyle w:val="PargrafodaLista"/>
+              <w:rPr>
+                <w:lang w:val="pt-BR"/>
+              </w:rPr>
+            </w:pPr>
+          </w:p>
+        </w:tc>
+      </w:tr>
+      <w:tr>
+        <w:trPr>
+          <w:trHeight w:val="567"/>
+        </w:trPr>
+        <w:tc>
+          <w:tcPr>
+            <w:tcW w:w="2411" w:type="dxa"/>
+            <w:vAlign w:val="center"/>
+          </w:tcPr>
+          <w:p>
+            <w:pPr>
+              <w:rPr>
+                <w:lang w:val="pt-BR"/>
+              </w:rPr>
+            </w:pPr>
+            <w:r>
+              <w:rPr>
+                <w:lang w:val="pt-BR"/>
+              </w:rPr>
+              <w:t>Ações:</w:t>
+            </w:r>
+          </w:p>
+        </w:tc>
+        <w:tc>
+          <w:tcPr>
+            <w:tcW w:w="7371" w:type="dxa"/>
+            <w:vAlign w:val="center"/>
+          </w:tcPr>
+          <w:p>
+            <w:pPr>
+              <w:pStyle w:val="PargrafodaLista"/>
+              <w:numPr>
+                <w:ilvl w:val="0"/>
+                <w:numId w:val="30"/>
+              </w:numPr>
+              <w:rPr>
+                <w:lang w:val="pt-BR"/>
+              </w:rPr>
+            </w:pPr>
+            <w:r>
+              <w:rPr>
+                <w:lang w:val="pt-BR"/>
+              </w:rPr>
+              <w:t>Imprimi to</w:t>
+            </w:r>
+            <w:r>
+              <w:rPr>
+                <w:lang w:val="pt-BR"/>
+              </w:rPr>
+              <w:t xml:space="preserve">dos os dados correspondentes dos </w:t>
+            </w:r>
+            <w:r>
+              <w:rPr>
+                <w:lang w:val="pt-BR"/>
+              </w:rPr>
+              <w:t>jogador</w:t>
+            </w:r>
+            <w:r>
+              <w:rPr>
+                <w:lang w:val="pt-BR"/>
+              </w:rPr>
+              <w:t>es</w:t>
+            </w:r>
+            <w:r>
+              <w:rPr>
+                <w:lang w:val="pt-BR"/>
+              </w:rPr>
+              <w:t xml:space="preserve"> incluindo nome, cor, objetivo, exércitos da rodada</w:t>
+            </w:r>
+            <w:r>
+              <w:rPr>
+                <w:lang w:val="pt-BR"/>
+              </w:rPr>
+              <w:t xml:space="preserve"> e seu numero de territórios.</w:t>
+            </w:r>
+          </w:p>
+          <w:p>
+            <w:pPr>
+              <w:pStyle w:val="PargrafodaLista"/>
+              <w:numPr>
+                <w:ilvl w:val="0"/>
+                <w:numId w:val="27"/>
+              </w:numPr>
+              <w:rPr>
+                <w:lang w:val="pt-BR"/>
+              </w:rPr>
+            </w:pPr>
+            <w:r>
+              <w:rPr>
+                <w:lang w:val="pt-BR"/>
+              </w:rPr>
+              <w:t>Imprimi a o nome do jogador da vez.</w:t>
+            </w:r>
+          </w:p>
+        </w:tc>
+      </w:tr>
+      <w:tr>
+        <w:trPr>
+          <w:trHeight w:val="567"/>
+        </w:trPr>
+        <w:tc>
+          <w:tcPr>
+            <w:tcW w:w="2411" w:type="dxa"/>
+            <w:vAlign w:val="center"/>
+          </w:tcPr>
+          <w:p>
+            <w:pPr>
+              <w:rPr>
+                <w:lang w:val="pt-BR"/>
+              </w:rPr>
+            </w:pPr>
+            <w:r>
+              <w:rPr>
+                <w:lang w:val="pt-BR"/>
+              </w:rPr>
+              <w:t>Retorno esperado:</w:t>
+            </w:r>
+          </w:p>
+        </w:tc>
+        <w:tc>
+          <w:tcPr>
+            <w:tcW w:w="7371" w:type="dxa"/>
+            <w:vAlign w:val="center"/>
+          </w:tcPr>
+          <w:p>
+            <w:pPr>
+              <w:pStyle w:val="PargrafodaLista"/>
+              <w:numPr>
+                <w:ilvl w:val="0"/>
+                <w:numId w:val="31"/>
+              </w:numPr>
+              <w:rPr>
+                <w:lang w:val="pt-BR"/>
+              </w:rPr>
+            </w:pPr>
+            <w:r>
+              <w:rPr>
+                <w:lang w:val="pt-BR"/>
+              </w:rPr>
+              <w:t xml:space="preserve">Impressão de todos os dados correspondentes </w:t>
+            </w:r>
+            <w:r>
+              <w:rPr>
+                <w:lang w:val="pt-BR"/>
+              </w:rPr>
+              <w:t xml:space="preserve">dos </w:t>
+            </w:r>
+            <w:r>
+              <w:rPr>
+                <w:lang w:val="pt-BR"/>
+              </w:rPr>
+              <w:t>jogador</w:t>
+            </w:r>
+            <w:r>
+              <w:rPr>
+                <w:lang w:val="pt-BR"/>
+              </w:rPr>
+              <w:t>es</w:t>
+            </w:r>
+            <w:r>
+              <w:rPr>
+                <w:lang w:val="pt-BR"/>
+              </w:rPr>
+              <w:t xml:space="preserve"> incluindo nome, cor, objetivo, exércitos da rodada</w:t>
+            </w:r>
+            <w:r>
+              <w:rPr>
+                <w:lang w:val="pt-BR"/>
+              </w:rPr>
+              <w:t xml:space="preserve"> e seu numero de territórios.</w:t>
+            </w:r>
+          </w:p>
+          <w:p>
+            <w:pPr>
+              <w:pStyle w:val="PargrafodaLista"/>
+              <w:numPr>
+                <w:ilvl w:val="0"/>
+                <w:numId w:val="31"/>
+              </w:numPr>
+              <w:rPr>
+                <w:lang w:val="pt-BR"/>
+              </w:rPr>
+            </w:pPr>
+            <w:r>
+              <w:rPr>
+                <w:lang w:val="pt-BR"/>
+              </w:rPr>
+              <w:t>Impressão do nome do jogador da vez.</w:t>
             </w:r>
           </w:p>
         </w:tc>
@@ -2972,6 +3692,92 @@
     </w:lvl>
   </w:abstractNum>
   <w:abstractNum w:abstractNumId="6">
+    <w:nsid w:val="1EB37F27"/>
+    <w:multiLevelType w:val="hybridMultilevel"/>
+    <w:tmpl w:val="260268F0"/>
+    <w:lvl w:ilvl="0" w:tplc="0409000F">
+      <w:start w:val="1"/>
+      <w:numFmt w:val="decimal"/>
+      <w:lvlText w:val="%1."/>
+      <w:lvlJc w:val="left"/>
+      <w:pPr>
+        <w:ind w:left="720" w:hanging="360"/>
+      </w:pPr>
+    </w:lvl>
+    <w:lvl w:ilvl="1" w:tplc="04090019" w:tentative="1">
+      <w:start w:val="1"/>
+      <w:numFmt w:val="lowerLetter"/>
+      <w:lvlText w:val="%2."/>
+      <w:lvlJc w:val="left"/>
+      <w:pPr>
+        <w:ind w:left="1440" w:hanging="360"/>
+      </w:pPr>
+    </w:lvl>
+    <w:lvl w:ilvl="2" w:tplc="0409001B" w:tentative="1">
+      <w:start w:val="1"/>
+      <w:numFmt w:val="lowerRoman"/>
+      <w:lvlText w:val="%3."/>
+      <w:lvlJc w:val="right"/>
+      <w:pPr>
+        <w:ind w:left="2160" w:hanging="180"/>
+      </w:pPr>
+    </w:lvl>
+    <w:lvl w:ilvl="3" w:tplc="0409000F" w:tentative="1">
+      <w:start w:val="1"/>
+      <w:numFmt w:val="decimal"/>
+      <w:lvlText w:val="%4."/>
+      <w:lvlJc w:val="left"/>
+      <w:pPr>
+        <w:ind w:left="2880" w:hanging="360"/>
+      </w:pPr>
+    </w:lvl>
+    <w:lvl w:ilvl="4" w:tplc="04090019" w:tentative="1">
+      <w:start w:val="1"/>
+      <w:numFmt w:val="lowerLetter"/>
+      <w:lvlText w:val="%5."/>
+      <w:lvlJc w:val="left"/>
+      <w:pPr>
+        <w:ind w:left="3600" w:hanging="360"/>
+      </w:pPr>
+    </w:lvl>
+    <w:lvl w:ilvl="5" w:tplc="0409001B" w:tentative="1">
+      <w:start w:val="1"/>
+      <w:numFmt w:val="lowerRoman"/>
+      <w:lvlText w:val="%6."/>
+      <w:lvlJc w:val="right"/>
+      <w:pPr>
+        <w:ind w:left="4320" w:hanging="180"/>
+      </w:pPr>
+    </w:lvl>
+    <w:lvl w:ilvl="6" w:tplc="0409000F" w:tentative="1">
+      <w:start w:val="1"/>
+      <w:numFmt w:val="decimal"/>
+      <w:lvlText w:val="%7."/>
+      <w:lvlJc w:val="left"/>
+      <w:pPr>
+        <w:ind w:left="5040" w:hanging="360"/>
+      </w:pPr>
+    </w:lvl>
+    <w:lvl w:ilvl="7" w:tplc="04090019" w:tentative="1">
+      <w:start w:val="1"/>
+      <w:numFmt w:val="lowerLetter"/>
+      <w:lvlText w:val="%8."/>
+      <w:lvlJc w:val="left"/>
+      <w:pPr>
+        <w:ind w:left="5760" w:hanging="360"/>
+      </w:pPr>
+    </w:lvl>
+    <w:lvl w:ilvl="8" w:tplc="0409001B" w:tentative="1">
+      <w:start w:val="1"/>
+      <w:numFmt w:val="lowerRoman"/>
+      <w:lvlText w:val="%9."/>
+      <w:lvlJc w:val="right"/>
+      <w:pPr>
+        <w:ind w:left="6480" w:hanging="180"/>
+      </w:pPr>
+    </w:lvl>
+  </w:abstractNum>
+  <w:abstractNum w:abstractNumId="7">
     <w:nsid w:val="22E01C31"/>
     <w:multiLevelType w:val="hybridMultilevel"/>
     <w:tmpl w:val="4FAA7B2E"/>
@@ -3060,7 +3866,7 @@
       </w:pPr>
     </w:lvl>
   </w:abstractNum>
-  <w:abstractNum w:abstractNumId="7">
+  <w:abstractNum w:abstractNumId="8">
     <w:nsid w:val="2CAC08D4"/>
     <w:multiLevelType w:val="hybridMultilevel"/>
     <w:tmpl w:val="1D3291BE"/>
@@ -3146,7 +3952,7 @@
       </w:pPr>
     </w:lvl>
   </w:abstractNum>
-  <w:abstractNum w:abstractNumId="8">
+  <w:abstractNum w:abstractNumId="9">
     <w:nsid w:val="312B01F5"/>
     <w:multiLevelType w:val="hybridMultilevel"/>
     <w:tmpl w:val="A762F27E"/>
@@ -3232,7 +4038,7 @@
       </w:pPr>
     </w:lvl>
   </w:abstractNum>
-  <w:abstractNum w:abstractNumId="9">
+  <w:abstractNum w:abstractNumId="10">
     <w:nsid w:val="32C901C5"/>
     <w:multiLevelType w:val="hybridMultilevel"/>
     <w:tmpl w:val="A3C8BB2E"/>
@@ -3318,7 +4124,93 @@
       </w:pPr>
     </w:lvl>
   </w:abstractNum>
-  <w:abstractNum w:abstractNumId="10">
+  <w:abstractNum w:abstractNumId="11">
+    <w:nsid w:val="34AD0BE9"/>
+    <w:multiLevelType w:val="hybridMultilevel"/>
+    <w:tmpl w:val="F39C66C6"/>
+    <w:lvl w:ilvl="0" w:tplc="0409000F">
+      <w:start w:val="1"/>
+      <w:numFmt w:val="decimal"/>
+      <w:lvlText w:val="%1."/>
+      <w:lvlJc w:val="left"/>
+      <w:pPr>
+        <w:ind w:left="720" w:hanging="360"/>
+      </w:pPr>
+    </w:lvl>
+    <w:lvl w:ilvl="1" w:tplc="04090019" w:tentative="1">
+      <w:start w:val="1"/>
+      <w:numFmt w:val="lowerLetter"/>
+      <w:lvlText w:val="%2."/>
+      <w:lvlJc w:val="left"/>
+      <w:pPr>
+        <w:ind w:left="1440" w:hanging="360"/>
+      </w:pPr>
+    </w:lvl>
+    <w:lvl w:ilvl="2" w:tplc="0409001B" w:tentative="1">
+      <w:start w:val="1"/>
+      <w:numFmt w:val="lowerRoman"/>
+      <w:lvlText w:val="%3."/>
+      <w:lvlJc w:val="right"/>
+      <w:pPr>
+        <w:ind w:left="2160" w:hanging="180"/>
+      </w:pPr>
+    </w:lvl>
+    <w:lvl w:ilvl="3" w:tplc="0409000F" w:tentative="1">
+      <w:start w:val="1"/>
+      <w:numFmt w:val="decimal"/>
+      <w:lvlText w:val="%4."/>
+      <w:lvlJc w:val="left"/>
+      <w:pPr>
+        <w:ind w:left="2880" w:hanging="360"/>
+      </w:pPr>
+    </w:lvl>
+    <w:lvl w:ilvl="4" w:tplc="04090019" w:tentative="1">
+      <w:start w:val="1"/>
+      <w:numFmt w:val="lowerLetter"/>
+      <w:lvlText w:val="%5."/>
+      <w:lvlJc w:val="left"/>
+      <w:pPr>
+        <w:ind w:left="3600" w:hanging="360"/>
+      </w:pPr>
+    </w:lvl>
+    <w:lvl w:ilvl="5" w:tplc="0409001B" w:tentative="1">
+      <w:start w:val="1"/>
+      <w:numFmt w:val="lowerRoman"/>
+      <w:lvlText w:val="%6."/>
+      <w:lvlJc w:val="right"/>
+      <w:pPr>
+        <w:ind w:left="4320" w:hanging="180"/>
+      </w:pPr>
+    </w:lvl>
+    <w:lvl w:ilvl="6" w:tplc="0409000F" w:tentative="1">
+      <w:start w:val="1"/>
+      <w:numFmt w:val="decimal"/>
+      <w:lvlText w:val="%7."/>
+      <w:lvlJc w:val="left"/>
+      <w:pPr>
+        <w:ind w:left="5040" w:hanging="360"/>
+      </w:pPr>
+    </w:lvl>
+    <w:lvl w:ilvl="7" w:tplc="04090019" w:tentative="1">
+      <w:start w:val="1"/>
+      <w:numFmt w:val="lowerLetter"/>
+      <w:lvlText w:val="%8."/>
+      <w:lvlJc w:val="left"/>
+      <w:pPr>
+        <w:ind w:left="5760" w:hanging="360"/>
+      </w:pPr>
+    </w:lvl>
+    <w:lvl w:ilvl="8" w:tplc="0409001B" w:tentative="1">
+      <w:start w:val="1"/>
+      <w:numFmt w:val="lowerRoman"/>
+      <w:lvlText w:val="%9."/>
+      <w:lvlJc w:val="right"/>
+      <w:pPr>
+        <w:ind w:left="6480" w:hanging="180"/>
+      </w:pPr>
+    </w:lvl>
+  </w:abstractNum>
+  <w:abstractNum w:abstractNumId="12">
     <w:nsid w:val="3700275C"/>
     <w:multiLevelType w:val="hybridMultilevel"/>
     <w:tmpl w:val="E1CA8DCC"/>
@@ -3404,7 +4296,7 @@
       </w:pPr>
     </w:lvl>
   </w:abstractNum>
-  <w:abstractNum w:abstractNumId="11">
+  <w:abstractNum w:abstractNumId="13">
     <w:nsid w:val="37B56408"/>
     <w:multiLevelType w:val="hybridMultilevel"/>
     <w:tmpl w:val="F972424E"/>
@@ -3490,7 +4382,7 @@
       </w:pPr>
     </w:lvl>
   </w:abstractNum>
-  <w:abstractNum w:abstractNumId="12">
+  <w:abstractNum w:abstractNumId="14">
     <w:nsid w:val="38EF6DB4"/>
     <w:multiLevelType w:val="hybridMultilevel"/>
     <w:tmpl w:val="E826BDFC"/>
@@ -3576,7 +4468,179 @@
       </w:pPr>
     </w:lvl>
   </w:abstractNum>
-  <w:abstractNum w:abstractNumId="13">
+  <w:abstractNum w:abstractNumId="15">
+    <w:nsid w:val="3B0D25C5"/>
+    <w:multiLevelType w:val="hybridMultilevel"/>
+    <w:tmpl w:val="6178B4BE"/>
+    <w:lvl w:ilvl="0" w:tplc="0409000F">
+      <w:start w:val="1"/>
+      <w:numFmt w:val="decimal"/>
+      <w:lvlText w:val="%1."/>
+      <w:lvlJc w:val="left"/>
+      <w:pPr>
+        <w:ind w:left="720" w:hanging="360"/>
+      </w:pPr>
+    </w:lvl>
+    <w:lvl w:ilvl="1" w:tplc="04090019" w:tentative="1">
+      <w:start w:val="1"/>
+      <w:numFmt w:val="lowerLetter"/>
+      <w:lvlText w:val="%2."/>
+      <w:lvlJc w:val="left"/>
+      <w:pPr>
+        <w:ind w:left="1440" w:hanging="360"/>
+      </w:pPr>
+    </w:lvl>
+    <w:lvl w:ilvl="2" w:tplc="0409001B" w:tentative="1">
+      <w:start w:val="1"/>
+      <w:numFmt w:val="lowerRoman"/>
+      <w:lvlText w:val="%3."/>
+      <w:lvlJc w:val="right"/>
+      <w:pPr>
+        <w:ind w:left="2160" w:hanging="180"/>
+      </w:pPr>
+    </w:lvl>
+    <w:lvl w:ilvl="3" w:tplc="0409000F" w:tentative="1">
+      <w:start w:val="1"/>
+      <w:numFmt w:val="decimal"/>
+      <w:lvlText w:val="%4."/>
+      <w:lvlJc w:val="left"/>
+      <w:pPr>
+        <w:ind w:left="2880" w:hanging="360"/>
+      </w:pPr>
+    </w:lvl>
+    <w:lvl w:ilvl="4" w:tplc="04090019" w:tentative="1">
+      <w:start w:val="1"/>
+      <w:numFmt w:val="lowerLetter"/>
+      <w:lvlText w:val="%5."/>
+      <w:lvlJc w:val="left"/>
+      <w:pPr>
+        <w:ind w:left="3600" w:hanging="360"/>
+      </w:pPr>
+    </w:lvl>
+    <w:lvl w:ilvl="5" w:tplc="0409001B" w:tentative="1">
+      <w:start w:val="1"/>
+      <w:numFmt w:val="lowerRoman"/>
+      <w:lvlText w:val="%6."/>
+      <w:lvlJc w:val="right"/>
+      <w:pPr>
+        <w:ind w:left="4320" w:hanging="180"/>
+      </w:pPr>
+    </w:lvl>
+    <w:lvl w:ilvl="6" w:tplc="0409000F" w:tentative="1">
+      <w:start w:val="1"/>
+      <w:numFmt w:val="decimal"/>
+      <w:lvlText w:val="%7."/>
+      <w:lvlJc w:val="left"/>
+      <w:pPr>
+        <w:ind w:left="5040" w:hanging="360"/>
+      </w:pPr>
+    </w:lvl>
+    <w:lvl w:ilvl="7" w:tplc="04090019" w:tentative="1">
+      <w:start w:val="1"/>
+      <w:numFmt w:val="lowerLetter"/>
+      <w:lvlText w:val="%8."/>
+      <w:lvlJc w:val="left"/>
+      <w:pPr>
+        <w:ind w:left="5760" w:hanging="360"/>
+      </w:pPr>
+    </w:lvl>
+    <w:lvl w:ilvl="8" w:tplc="0409001B" w:tentative="1">
+      <w:start w:val="1"/>
+      <w:numFmt w:val="lowerRoman"/>
+      <w:lvlText w:val="%9."/>
+      <w:lvlJc w:val="right"/>
+      <w:pPr>
+        <w:ind w:left="6480" w:hanging="180"/>
+      </w:pPr>
+    </w:lvl>
+  </w:abstractNum>
+  <w:abstractNum w:abstractNumId="16">
+    <w:nsid w:val="3B1A162A"/>
+    <w:multiLevelType w:val="hybridMultilevel"/>
+    <w:tmpl w:val="D1B0F136"/>
+    <w:lvl w:ilvl="0" w:tplc="0409000F">
+      <w:start w:val="1"/>
+      <w:numFmt w:val="decimal"/>
+      <w:lvlText w:val="%1."/>
+      <w:lvlJc w:val="left"/>
+      <w:pPr>
+        <w:ind w:left="720" w:hanging="360"/>
+      </w:pPr>
+    </w:lvl>
+    <w:lvl w:ilvl="1" w:tplc="04090019" w:tentative="1">
+      <w:start w:val="1"/>
+      <w:numFmt w:val="lowerLetter"/>
+      <w:lvlText w:val="%2."/>
+      <w:lvlJc w:val="left"/>
+      <w:pPr>
+        <w:ind w:left="1440" w:hanging="360"/>
+      </w:pPr>
+    </w:lvl>
+    <w:lvl w:ilvl="2" w:tplc="0409001B" w:tentative="1">
+      <w:start w:val="1"/>
+      <w:numFmt w:val="lowerRoman"/>
+      <w:lvlText w:val="%3."/>
+      <w:lvlJc w:val="right"/>
+      <w:pPr>
+        <w:ind w:left="2160" w:hanging="180"/>
+      </w:pPr>
+    </w:lvl>
+    <w:lvl w:ilvl="3" w:tplc="0409000F" w:tentative="1">
+      <w:start w:val="1"/>
+      <w:numFmt w:val="decimal"/>
+      <w:lvlText w:val="%4."/>
+      <w:lvlJc w:val="left"/>
+      <w:pPr>
+        <w:ind w:left="2880" w:hanging="360"/>
+      </w:pPr>
+    </w:lvl>
+    <w:lvl w:ilvl="4" w:tplc="04090019" w:tentative="1">
+      <w:start w:val="1"/>
+      <w:numFmt w:val="lowerLetter"/>
+      <w:lvlText w:val="%5."/>
+      <w:lvlJc w:val="left"/>
+      <w:pPr>
+        <w:ind w:left="3600" w:hanging="360"/>
+      </w:pPr>
+    </w:lvl>
+    <w:lvl w:ilvl="5" w:tplc="0409001B" w:tentative="1">
+      <w:start w:val="1"/>
+      <w:numFmt w:val="lowerRoman"/>
+      <w:lvlText w:val="%6."/>
+      <w:lvlJc w:val="right"/>
+      <w:pPr>
+        <w:ind w:left="4320" w:hanging="180"/>
+      </w:pPr>
+    </w:lvl>
+    <w:lvl w:ilvl="6" w:tplc="0409000F" w:tentative="1">
+      <w:start w:val="1"/>
+      <w:numFmt w:val="decimal"/>
+      <w:lvlText w:val="%7."/>
+      <w:lvlJc w:val="left"/>
+      <w:pPr>
+        <w:ind w:left="5040" w:hanging="360"/>
+      </w:pPr>
+    </w:lvl>
+    <w:lvl w:ilvl="7" w:tplc="04090019" w:tentative="1">
+      <w:start w:val="1"/>
+      <w:numFmt w:val="lowerLetter"/>
+      <w:lvlText w:val="%8."/>
+      <w:lvlJc w:val="left"/>
+      <w:pPr>
+        <w:ind w:left="5760" w:hanging="360"/>
+      </w:pPr>
+    </w:lvl>
+    <w:lvl w:ilvl="8" w:tplc="0409001B" w:tentative="1">
+      <w:start w:val="1"/>
+      <w:numFmt w:val="lowerRoman"/>
+      <w:lvlText w:val="%9."/>
+      <w:lvlJc w:val="right"/>
+      <w:pPr>
+        <w:ind w:left="6480" w:hanging="180"/>
+      </w:pPr>
+    </w:lvl>
+  </w:abstractNum>
+  <w:abstractNum w:abstractNumId="17">
     <w:nsid w:val="3CCE5ACE"/>
     <w:multiLevelType w:val="hybridMultilevel"/>
     <w:tmpl w:val="A434F02A"/>
@@ -3662,7 +4726,7 @@
       </w:pPr>
     </w:lvl>
   </w:abstractNum>
-  <w:abstractNum w:abstractNumId="14">
+  <w:abstractNum w:abstractNumId="18">
     <w:nsid w:val="45E53684"/>
     <w:multiLevelType w:val="hybridMultilevel"/>
     <w:tmpl w:val="3D7ADF8C"/>
@@ -3748,7 +4812,7 @@
       </w:pPr>
     </w:lvl>
   </w:abstractNum>
-  <w:abstractNum w:abstractNumId="15">
+  <w:abstractNum w:abstractNumId="19">
     <w:nsid w:val="46420D1E"/>
     <w:multiLevelType w:val="hybridMultilevel"/>
     <w:tmpl w:val="8E886644"/>
@@ -3834,10 +4898,10 @@
       </w:pPr>
     </w:lvl>
   </w:abstractNum>
-  <w:abstractNum w:abstractNumId="16">
+  <w:abstractNum w:abstractNumId="20">
     <w:nsid w:val="471E1793"/>
     <w:multiLevelType w:val="hybridMultilevel"/>
-    <w:tmpl w:val="2786A1D8"/>
+    <w:tmpl w:val="0652DE7A"/>
     <w:lvl w:ilvl="0" w:tplc="0409000F">
       <w:start w:val="1"/>
       <w:numFmt w:val="decimal"/>
@@ -3920,7 +4984,93 @@
       </w:pPr>
     </w:lvl>
   </w:abstractNum>
-  <w:abstractNum w:abstractNumId="17">
+  <w:abstractNum w:abstractNumId="21">
+    <w:nsid w:val="4DB02C67"/>
+    <w:multiLevelType w:val="hybridMultilevel"/>
+    <w:tmpl w:val="F39C66C6"/>
+    <w:lvl w:ilvl="0" w:tplc="0409000F">
+      <w:start w:val="1"/>
+      <w:numFmt w:val="decimal"/>
+      <w:lvlText w:val="%1."/>
+      <w:lvlJc w:val="left"/>
+      <w:pPr>
+        <w:ind w:left="720" w:hanging="360"/>
+      </w:pPr>
+    </w:lvl>
+    <w:lvl w:ilvl="1" w:tplc="04090019" w:tentative="1">
+      <w:start w:val="1"/>
+      <w:numFmt w:val="lowerLetter"/>
+      <w:lvlText w:val="%2."/>
+      <w:lvlJc w:val="left"/>
+      <w:pPr>
+        <w:ind w:left="1440" w:hanging="360"/>
+      </w:pPr>
+    </w:lvl>
+    <w:lvl w:ilvl="2" w:tplc="0409001B" w:tentative="1">
+      <w:start w:val="1"/>
+      <w:numFmt w:val="lowerRoman"/>
+      <w:lvlText w:val="%3."/>
+      <w:lvlJc w:val="right"/>
+      <w:pPr>
+        <w:ind w:left="2160" w:hanging="180"/>
+      </w:pPr>
+    </w:lvl>
+    <w:lvl w:ilvl="3" w:tplc="0409000F" w:tentative="1">
+      <w:start w:val="1"/>
+      <w:numFmt w:val="decimal"/>
+      <w:lvlText w:val="%4."/>
+      <w:lvlJc w:val="left"/>
+      <w:pPr>
+        <w:ind w:left="2880" w:hanging="360"/>
+      </w:pPr>
+    </w:lvl>
+    <w:lvl w:ilvl="4" w:tplc="04090019" w:tentative="1">
+      <w:start w:val="1"/>
+      <w:numFmt w:val="lowerLetter"/>
+      <w:lvlText w:val="%5."/>
+      <w:lvlJc w:val="left"/>
+      <w:pPr>
+        <w:ind w:left="3600" w:hanging="360"/>
+      </w:pPr>
+    </w:lvl>
+    <w:lvl w:ilvl="5" w:tplc="0409001B" w:tentative="1">
+      <w:start w:val="1"/>
+      <w:numFmt w:val="lowerRoman"/>
+      <w:lvlText w:val="%6."/>
+      <w:lvlJc w:val="right"/>
+      <w:pPr>
+        <w:ind w:left="4320" w:hanging="180"/>
+      </w:pPr>
+    </w:lvl>
+    <w:lvl w:ilvl="6" w:tplc="0409000F" w:tentative="1">
+      <w:start w:val="1"/>
+      <w:numFmt w:val="decimal"/>
+      <w:lvlText w:val="%7."/>
+      <w:lvlJc w:val="left"/>
+      <w:pPr>
+        <w:ind w:left="5040" w:hanging="360"/>
+      </w:pPr>
+    </w:lvl>
+    <w:lvl w:ilvl="7" w:tplc="04090019" w:tentative="1">
+      <w:start w:val="1"/>
+      <w:numFmt w:val="lowerLetter"/>
+      <w:lvlText w:val="%8."/>
+      <w:lvlJc w:val="left"/>
+      <w:pPr>
+        <w:ind w:left="5760" w:hanging="360"/>
+      </w:pPr>
+    </w:lvl>
+    <w:lvl w:ilvl="8" w:tplc="0409001B" w:tentative="1">
+      <w:start w:val="1"/>
+      <w:numFmt w:val="lowerRoman"/>
+      <w:lvlText w:val="%9."/>
+      <w:lvlJc w:val="right"/>
+      <w:pPr>
+        <w:ind w:left="6480" w:hanging="180"/>
+      </w:pPr>
+    </w:lvl>
+  </w:abstractNum>
+  <w:abstractNum w:abstractNumId="22">
     <w:nsid w:val="4E025E4F"/>
     <w:multiLevelType w:val="hybridMultilevel"/>
     <w:tmpl w:val="6FF8DF30"/>
@@ -4006,7 +5156,7 @@
       </w:pPr>
     </w:lvl>
   </w:abstractNum>
-  <w:abstractNum w:abstractNumId="18">
+  <w:abstractNum w:abstractNumId="23">
     <w:nsid w:val="4F374332"/>
     <w:multiLevelType w:val="hybridMultilevel"/>
     <w:tmpl w:val="BCD6DCAE"/>
@@ -4092,7 +5242,7 @@
       </w:pPr>
     </w:lvl>
   </w:abstractNum>
-  <w:abstractNum w:abstractNumId="19">
+  <w:abstractNum w:abstractNumId="24">
     <w:nsid w:val="4F9429FA"/>
     <w:multiLevelType w:val="hybridMultilevel"/>
     <w:tmpl w:val="3BBC295E"/>
@@ -4178,7 +5328,7 @@
       </w:pPr>
     </w:lvl>
   </w:abstractNum>
-  <w:abstractNum w:abstractNumId="20">
+  <w:abstractNum w:abstractNumId="25">
     <w:nsid w:val="5A374A24"/>
     <w:multiLevelType w:val="hybridMultilevel"/>
     <w:tmpl w:val="2786A1D8"/>
@@ -4264,7 +5414,7 @@
       </w:pPr>
     </w:lvl>
   </w:abstractNum>
-  <w:abstractNum w:abstractNumId="21">
+  <w:abstractNum w:abstractNumId="26">
     <w:nsid w:val="5BCE2F66"/>
     <w:multiLevelType w:val="hybridMultilevel"/>
     <w:tmpl w:val="C386797C"/>
@@ -4350,7 +5500,93 @@
       </w:pPr>
     </w:lvl>
   </w:abstractNum>
-  <w:abstractNum w:abstractNumId="22">
+  <w:abstractNum w:abstractNumId="27">
+    <w:nsid w:val="5C236A08"/>
+    <w:multiLevelType w:val="hybridMultilevel"/>
+    <w:tmpl w:val="F39C66C6"/>
+    <w:lvl w:ilvl="0" w:tplc="0409000F">
+      <w:start w:val="1"/>
+      <w:numFmt w:val="decimal"/>
+      <w:lvlText w:val="%1."/>
+      <w:lvlJc w:val="left"/>
+      <w:pPr>
+        <w:ind w:left="720" w:hanging="360"/>
+      </w:pPr>
+    </w:lvl>
+    <w:lvl w:ilvl="1" w:tplc="04090019" w:tentative="1">
+      <w:start w:val="1"/>
+      <w:numFmt w:val="lowerLetter"/>
+      <w:lvlText w:val="%2."/>
+      <w:lvlJc w:val="left"/>
+      <w:pPr>
+        <w:ind w:left="1440" w:hanging="360"/>
+      </w:pPr>
+    </w:lvl>
+    <w:lvl w:ilvl="2" w:tplc="0409001B" w:tentative="1">
+      <w:start w:val="1"/>
+      <w:numFmt w:val="lowerRoman"/>
+      <w:lvlText w:val="%3."/>
+      <w:lvlJc w:val="right"/>
+      <w:pPr>
+        <w:ind w:left="2160" w:hanging="180"/>
+      </w:pPr>
+    </w:lvl>
+    <w:lvl w:ilvl="3" w:tplc="0409000F" w:tentative="1">
+      <w:start w:val="1"/>
+      <w:numFmt w:val="decimal"/>
+      <w:lvlText w:val="%4."/>
+      <w:lvlJc w:val="left"/>
+      <w:pPr>
+        <w:ind w:left="2880" w:hanging="360"/>
+      </w:pPr>
+    </w:lvl>
+    <w:lvl w:ilvl="4" w:tplc="04090019" w:tentative="1">
+      <w:start w:val="1"/>
+      <w:numFmt w:val="lowerLetter"/>
+      <w:lvlText w:val="%5."/>
+      <w:lvlJc w:val="left"/>
+      <w:pPr>
+        <w:ind w:left="3600" w:hanging="360"/>
+      </w:pPr>
+    </w:lvl>
+    <w:lvl w:ilvl="5" w:tplc="0409001B" w:tentative="1">
+      <w:start w:val="1"/>
+      <w:numFmt w:val="lowerRoman"/>
+      <w:lvlText w:val="%6."/>
+      <w:lvlJc w:val="right"/>
+      <w:pPr>
+        <w:ind w:left="4320" w:hanging="180"/>
+      </w:pPr>
+    </w:lvl>
+    <w:lvl w:ilvl="6" w:tplc="0409000F" w:tentative="1">
+      <w:start w:val="1"/>
+      <w:numFmt w:val="decimal"/>
+      <w:lvlText w:val="%7."/>
+      <w:lvlJc w:val="left"/>
+      <w:pPr>
+        <w:ind w:left="5040" w:hanging="360"/>
+      </w:pPr>
+    </w:lvl>
+    <w:lvl w:ilvl="7" w:tplc="04090019" w:tentative="1">
+      <w:start w:val="1"/>
+      <w:numFmt w:val="lowerLetter"/>
+      <w:lvlText w:val="%8."/>
+      <w:lvlJc w:val="left"/>
+      <w:pPr>
+        <w:ind w:left="5760" w:hanging="360"/>
+      </w:pPr>
+    </w:lvl>
+    <w:lvl w:ilvl="8" w:tplc="0409001B" w:tentative="1">
+      <w:start w:val="1"/>
+      <w:numFmt w:val="lowerRoman"/>
+      <w:lvlText w:val="%9."/>
+      <w:lvlJc w:val="right"/>
+      <w:pPr>
+        <w:ind w:left="6480" w:hanging="180"/>
+      </w:pPr>
+    </w:lvl>
+  </w:abstractNum>
+  <w:abstractNum w:abstractNumId="28">
     <w:nsid w:val="739D2E92"/>
     <w:multiLevelType w:val="hybridMultilevel"/>
     <w:tmpl w:val="94C85D60"/>
@@ -4436,7 +5672,7 @@
       </w:pPr>
     </w:lvl>
   </w:abstractNum>
-  <w:abstractNum w:abstractNumId="23">
+  <w:abstractNum w:abstractNumId="29">
     <w:nsid w:val="7BA54203"/>
     <w:multiLevelType w:val="hybridMultilevel"/>
     <w:tmpl w:val="69B838A2"/>
@@ -4522,7 +5758,7 @@
       </w:pPr>
     </w:lvl>
   </w:abstractNum>
-  <w:abstractNum w:abstractNumId="24">
+  <w:abstractNum w:abstractNumId="30">
     <w:nsid w:val="7E4E553F"/>
     <w:multiLevelType w:val="hybridMultilevel"/>
     <w:tmpl w:val="F972424E"/>
@@ -4609,31 +5845,31 @@
     </w:lvl>
   </w:abstractNum>
   <w:num w:numId="1">
-    <w:abstractNumId w:val="13"/>
+    <w:abstractNumId w:val="17"/>
   </w:num>
   <w:num w:numId="2">
-    <w:abstractNumId w:val="6"/>
+    <w:abstractNumId w:val="7"/>
   </w:num>
   <w:num w:numId="3">
-    <w:abstractNumId w:val="14"/>
+    <w:abstractNumId w:val="18"/>
   </w:num>
   <w:num w:numId="4">
     <w:abstractNumId w:val="4"/>
   </w:num>
   <w:num w:numId="5">
-    <w:abstractNumId w:val="15"/>
+    <w:abstractNumId w:val="19"/>
   </w:num>
   <w:num w:numId="6">
-    <w:abstractNumId w:val="21"/>
+    <w:abstractNumId w:val="26"/>
   </w:num>
   <w:num w:numId="7">
     <w:abstractNumId w:val="3"/>
   </w:num>
   <w:num w:numId="8">
-    <w:abstractNumId w:val="8"/>
+    <w:abstractNumId w:val="9"/>
   </w:num>
   <w:num w:numId="9">
-    <w:abstractNumId w:val="11"/>
+    <w:abstractNumId w:val="13"/>
   </w:num>
   <w:num w:numId="10">
     <w:abstractNumId w:val="1"/>
@@ -4642,46 +5878,64 @@
     <w:abstractNumId w:val="2"/>
   </w:num>
   <w:num w:numId="12">
-    <w:abstractNumId w:val="24"/>
+    <w:abstractNumId w:val="30"/>
   </w:num>
   <w:num w:numId="13">
-    <w:abstractNumId w:val="12"/>
+    <w:abstractNumId w:val="14"/>
   </w:num>
   <w:num w:numId="14">
     <w:abstractNumId w:val="0"/>
   </w:num>
   <w:num w:numId="15">
-    <w:abstractNumId w:val="18"/>
+    <w:abstractNumId w:val="23"/>
   </w:num>
   <w:num w:numId="16">
-    <w:abstractNumId w:val="17"/>
+    <w:abstractNumId w:val="22"/>
   </w:num>
   <w:num w:numId="17">
-    <w:abstractNumId w:val="23"/>
+    <w:abstractNumId w:val="29"/>
   </w:num>
   <w:num w:numId="18">
-    <w:abstractNumId w:val="22"/>
+    <w:abstractNumId w:val="28"/>
   </w:num>
   <w:num w:numId="19">
-    <w:abstractNumId w:val="19"/>
+    <w:abstractNumId w:val="24"/>
   </w:num>
   <w:num w:numId="20">
-    <w:abstractNumId w:val="7"/>
+    <w:abstractNumId w:val="8"/>
   </w:num>
   <w:num w:numId="21">
     <w:abstractNumId w:val="5"/>
   </w:num>
   <w:num w:numId="22">
-    <w:abstractNumId w:val="9"/>
+    <w:abstractNumId w:val="10"/>
   </w:num>
   <w:num w:numId="23">
-    <w:abstractNumId w:val="10"/>
+    <w:abstractNumId w:val="12"/>
   </w:num>
   <w:num w:numId="24">
+    <w:abstractNumId w:val="25"/>
+  </w:num>
+  <w:num w:numId="25">
     <w:abstractNumId w:val="20"/>
   </w:num>
-  <w:num w:numId="25">
+  <w:num w:numId="26">
     <w:abstractNumId w:val="16"/>
+  </w:num>
+  <w:num w:numId="27">
+    <w:abstractNumId w:val="15"/>
+  </w:num>
+  <w:num w:numId="28">
+    <w:abstractNumId w:val="6"/>
+  </w:num>
+  <w:num w:numId="29">
+    <w:abstractNumId w:val="27"/>
+  </w:num>
+  <w:num w:numId="30">
+    <w:abstractNumId w:val="21"/>
+  </w:num>
+  <w:num w:numId="31">
+    <w:abstractNumId w:val="11"/>
   </w:num>
 </w:numbering>
 </file>
@@ -5170,7 +6424,7 @@
   <a:extraClrSchemeLst/>
   <a:extLst>
     <a:ext uri="{05A4C25C-085E-4340-85A3-A5531E510DB2}">
-      <thm15:themeFamily xmlns:thm15="http://schemas.microsoft.com/office/thememl/2012/main" xmlns="" name="Office Theme" id="{62F939B6-93AF-4DB8-9C6B-D6C7DFDC589F}" vid="{4A3C46E8-61CC-4603-A589-7422A47A8E4A}"/>
+      <thm15:themeFamily xmlns="" xmlns:thm15="http://schemas.microsoft.com/office/thememl/2012/main" name="Office Theme" id="{62F939B6-93AF-4DB8-9C6B-D6C7DFDC589F}" vid="{4A3C46E8-61CC-4603-A589-7422A47A8E4A}"/>
     </a:ext>
   </a:extLst>
 </a:theme>

</xml_diff>